<commit_message>
Added HW3 materials - to do - Homework 3
</commit_message>
<xml_diff>
--- a/Week4/homework/A.Kramer-Homework.2-Lecture.4.docx
+++ b/Week4/homework/A.Kramer-Homework.2-Lecture.4.docx
@@ -43,38 +43,38 @@
         </w:rPr>
         <w:t xml:space="preserve"> Data Science 450</w:t>
       </w:r>
+    </w:p>
+    <w:p>
+      <w:pPr>
+        <w:jc w:val="center"/>
+        <w:rPr>
+          <w:b/>
+          <w:sz w:val="36"/>
+          <w:szCs w:val="36"/>
+        </w:rPr>
+      </w:pPr>
+    </w:p>
+    <w:p>
+      <w:pPr>
+        <w:jc w:val="center"/>
+        <w:rPr>
+          <w:b/>
+          <w:sz w:val="36"/>
+          <w:szCs w:val="36"/>
+        </w:rPr>
+      </w:pPr>
+    </w:p>
+    <w:p>
+      <w:pPr>
+        <w:jc w:val="center"/>
+        <w:rPr>
+          <w:b/>
+          <w:sz w:val="36"/>
+          <w:szCs w:val="36"/>
+        </w:rPr>
+      </w:pPr>
       <w:bookmarkStart w:id="0" w:name="_GoBack"/>
       <w:bookmarkEnd w:id="0"/>
-    </w:p>
-    <w:p>
-      <w:pPr>
-        <w:jc w:val="center"/>
-        <w:rPr>
-          <w:b/>
-          <w:sz w:val="36"/>
-          <w:szCs w:val="36"/>
-        </w:rPr>
-      </w:pPr>
-    </w:p>
-    <w:p>
-      <w:pPr>
-        <w:jc w:val="center"/>
-        <w:rPr>
-          <w:b/>
-          <w:sz w:val="36"/>
-          <w:szCs w:val="36"/>
-        </w:rPr>
-      </w:pPr>
-    </w:p>
-    <w:p>
-      <w:pPr>
-        <w:jc w:val="center"/>
-        <w:rPr>
-          <w:b/>
-          <w:sz w:val="36"/>
-          <w:szCs w:val="36"/>
-        </w:rPr>
-      </w:pPr>
     </w:p>
     <w:p>
       <w:pPr>
@@ -252,7 +252,7 @@
             <w:noProof/>
             <w:webHidden/>
           </w:rPr>
-          <w:t>2</w:t>
+          <w:t>3</w:t>
         </w:r>
         <w:r>
           <w:rPr>
@@ -322,7 +322,7 @@
             <w:noProof/>
             <w:webHidden/>
           </w:rPr>
-          <w:t>3</w:t>
+          <w:t>4</w:t>
         </w:r>
         <w:r>
           <w:rPr>
@@ -392,7 +392,7 @@
             <w:noProof/>
             <w:webHidden/>
           </w:rPr>
-          <w:t>3</w:t>
+          <w:t>5</w:t>
         </w:r>
         <w:r>
           <w:rPr>
@@ -462,7 +462,7 @@
             <w:noProof/>
             <w:webHidden/>
           </w:rPr>
-          <w:t>4</w:t>
+          <w:t>6</w:t>
         </w:r>
         <w:r>
           <w:rPr>
@@ -511,6 +511,260 @@
     <w:p>
       <w:pPr>
         <w:spacing w:after="0" w:line="240" w:lineRule="auto"/>
+        <w:rPr>
+          <w:b/>
+        </w:rPr>
+      </w:pPr>
+      <w:r>
+        <w:rPr>
+          <w:b/>
+        </w:rPr>
+        <w:t>=== Run information ===</w:t>
+      </w:r>
+    </w:p>
+    <w:p>
+      <w:pPr>
+        <w:spacing w:after="0" w:line="240" w:lineRule="auto"/>
+        <w:rPr>
+          <w:b/>
+        </w:rPr>
+      </w:pPr>
+    </w:p>
+    <w:p>
+      <w:pPr>
+        <w:spacing w:after="0" w:line="240" w:lineRule="auto"/>
+        <w:rPr>
+          <w:b/>
+        </w:rPr>
+      </w:pPr>
+      <w:r>
+        <w:rPr>
+          <w:b/>
+        </w:rPr>
+        <w:t>Scheme:weka.classifiers.trees.J48 -C 0.25 -M 2</w:t>
+      </w:r>
+    </w:p>
+    <w:p>
+      <w:pPr>
+        <w:spacing w:after="0" w:line="240" w:lineRule="auto"/>
+        <w:rPr>
+          <w:b/>
+        </w:rPr>
+      </w:pPr>
+      <w:r>
+        <w:rPr>
+          <w:b/>
+        </w:rPr>
+        <w:t>Relation:     Bank Data</w:t>
+      </w:r>
+    </w:p>
+    <w:p>
+      <w:pPr>
+        <w:spacing w:after="0" w:line="240" w:lineRule="auto"/>
+        <w:rPr>
+          <w:b/>
+        </w:rPr>
+      </w:pPr>
+      <w:r>
+        <w:rPr>
+          <w:b/>
+        </w:rPr>
+        <w:t>Instances:    600</w:t>
+      </w:r>
+    </w:p>
+    <w:p>
+      <w:pPr>
+        <w:spacing w:after="0" w:line="240" w:lineRule="auto"/>
+        <w:rPr>
+          <w:b/>
+        </w:rPr>
+      </w:pPr>
+      <w:r>
+        <w:rPr>
+          <w:b/>
+        </w:rPr>
+        <w:t>Attributes:   11</w:t>
+      </w:r>
+    </w:p>
+    <w:p>
+      <w:pPr>
+        <w:spacing w:after="0" w:line="240" w:lineRule="auto"/>
+        <w:rPr>
+          <w:b/>
+        </w:rPr>
+      </w:pPr>
+      <w:r>
+        <w:rPr>
+          <w:b/>
+        </w:rPr>
+        <w:t xml:space="preserve">              age</w:t>
+      </w:r>
+    </w:p>
+    <w:p>
+      <w:pPr>
+        <w:spacing w:after="0" w:line="240" w:lineRule="auto"/>
+        <w:rPr>
+          <w:b/>
+        </w:rPr>
+      </w:pPr>
+      <w:r>
+        <w:rPr>
+          <w:b/>
+        </w:rPr>
+        <w:t xml:space="preserve">              sex</w:t>
+      </w:r>
+    </w:p>
+    <w:p>
+      <w:pPr>
+        <w:spacing w:after="0" w:line="240" w:lineRule="auto"/>
+        <w:rPr>
+          <w:b/>
+        </w:rPr>
+      </w:pPr>
+      <w:r>
+        <w:rPr>
+          <w:b/>
+        </w:rPr>
+        <w:t xml:space="preserve">              region</w:t>
+      </w:r>
+    </w:p>
+    <w:p>
+      <w:pPr>
+        <w:spacing w:after="0" w:line="240" w:lineRule="auto"/>
+        <w:rPr>
+          <w:b/>
+        </w:rPr>
+      </w:pPr>
+      <w:r>
+        <w:rPr>
+          <w:b/>
+        </w:rPr>
+        <w:t xml:space="preserve">              income</w:t>
+      </w:r>
+    </w:p>
+    <w:p>
+      <w:pPr>
+        <w:spacing w:after="0" w:line="240" w:lineRule="auto"/>
+        <w:rPr>
+          <w:b/>
+        </w:rPr>
+      </w:pPr>
+      <w:r>
+        <w:rPr>
+          <w:b/>
+        </w:rPr>
+        <w:t xml:space="preserve">              married</w:t>
+      </w:r>
+    </w:p>
+    <w:p>
+      <w:pPr>
+        <w:spacing w:after="0" w:line="240" w:lineRule="auto"/>
+        <w:rPr>
+          <w:b/>
+        </w:rPr>
+      </w:pPr>
+      <w:r>
+        <w:rPr>
+          <w:b/>
+        </w:rPr>
+        <w:t xml:space="preserve">              children</w:t>
+      </w:r>
+    </w:p>
+    <w:p>
+      <w:pPr>
+        <w:spacing w:after="0" w:line="240" w:lineRule="auto"/>
+        <w:rPr>
+          <w:b/>
+        </w:rPr>
+      </w:pPr>
+      <w:r>
+        <w:rPr>
+          <w:b/>
+        </w:rPr>
+        <w:t xml:space="preserve">              car</w:t>
+      </w:r>
+    </w:p>
+    <w:p>
+      <w:pPr>
+        <w:spacing w:after="0" w:line="240" w:lineRule="auto"/>
+        <w:rPr>
+          <w:b/>
+        </w:rPr>
+      </w:pPr>
+      <w:r>
+        <w:rPr>
+          <w:b/>
+        </w:rPr>
+        <w:t xml:space="preserve">              save_act</w:t>
+      </w:r>
+    </w:p>
+    <w:p>
+      <w:pPr>
+        <w:spacing w:after="0" w:line="240" w:lineRule="auto"/>
+        <w:rPr>
+          <w:b/>
+        </w:rPr>
+      </w:pPr>
+      <w:r>
+        <w:rPr>
+          <w:b/>
+        </w:rPr>
+        <w:t xml:space="preserve">              current_act</w:t>
+      </w:r>
+    </w:p>
+    <w:p>
+      <w:pPr>
+        <w:spacing w:after="0" w:line="240" w:lineRule="auto"/>
+        <w:rPr>
+          <w:b/>
+        </w:rPr>
+      </w:pPr>
+      <w:r>
+        <w:rPr>
+          <w:b/>
+        </w:rPr>
+        <w:t xml:space="preserve">              mortgage</w:t>
+      </w:r>
+    </w:p>
+    <w:p>
+      <w:pPr>
+        <w:spacing w:after="0" w:line="240" w:lineRule="auto"/>
+        <w:rPr>
+          <w:b/>
+        </w:rPr>
+      </w:pPr>
+      <w:r>
+        <w:rPr>
+          <w:b/>
+        </w:rPr>
+        <w:t xml:space="preserve">              pep</w:t>
+      </w:r>
+    </w:p>
+    <w:p>
+      <w:pPr>
+        <w:spacing w:after="0" w:line="240" w:lineRule="auto"/>
+        <w:rPr>
+          <w:b/>
+        </w:rPr>
+      </w:pPr>
+      <w:r>
+        <w:rPr>
+          <w:b/>
+        </w:rPr>
+        <w:t>Test mode:10-fold cross-validation</w:t>
+      </w:r>
+    </w:p>
+    <w:p>
+      <w:pPr>
+        <w:spacing w:after="0" w:line="240" w:lineRule="auto"/>
+        <w:rPr>
+          <w:b/>
+        </w:rPr>
+      </w:pPr>
+    </w:p>
+    <w:p>
+      <w:pPr>
+        <w:spacing w:after="0" w:line="240" w:lineRule="auto"/>
       </w:pPr>
       <w:r>
         <w:rPr>
@@ -549,10 +803,7 @@
         </w:rPr>
       </w:pPr>
       <w:r>
-        <w:t xml:space="preserve">               </w:t>
-      </w:r>
-      <w:r>
-        <w:t xml:space="preserve">               </w:t>
+        <w:t xml:space="preserve">                              </w:t>
       </w:r>
       <w:r>
         <w:rPr>
@@ -590,75 +841,15 @@
         <w:spacing w:after="0" w:line="240" w:lineRule="auto"/>
       </w:pPr>
       <w:r>
-        <w:t xml:space="preserve">                </w:t>
-      </w:r>
-      <w:r>
-        <w:t xml:space="preserve">              </w:t>
-      </w:r>
-      <w:r>
-        <w:t xml:space="preserve"> 0.854     0.071     </w:t>
-      </w:r>
-      <w:r>
-        <w:t xml:space="preserve"> </w:t>
-      </w:r>
-      <w:r>
-        <w:t xml:space="preserve"> 0.911    </w:t>
-      </w:r>
-      <w:r>
-        <w:t xml:space="preserve">    </w:t>
-      </w:r>
-      <w:r>
-        <w:t xml:space="preserve"> 0.854     0.881      </w:t>
-      </w:r>
-      <w:r>
-        <w:t xml:space="preserve">       </w:t>
-      </w:r>
-      <w:r>
-        <w:t xml:space="preserve">0.877    </w:t>
-      </w:r>
-      <w:r>
-        <w:t xml:space="preserve">      </w:t>
-      </w:r>
-      <w:r>
-        <w:t>YES</w:t>
-      </w:r>
-    </w:p>
-    <w:p>
-      <w:pPr>
-        <w:spacing w:after="0" w:line="240" w:lineRule="auto"/>
-      </w:pPr>
-      <w:r>
-        <w:t xml:space="preserve">                 </w:t>
-      </w:r>
-      <w:r>
-        <w:t xml:space="preserve">              </w:t>
-      </w:r>
-      <w:r>
-        <w:t xml:space="preserve">0.929     0.146     </w:t>
-      </w:r>
-      <w:r>
-        <w:t xml:space="preserve"> </w:t>
-      </w:r>
-      <w:r>
-        <w:t xml:space="preserve"> 0.883    </w:t>
-      </w:r>
-      <w:r>
-        <w:t xml:space="preserve">    </w:t>
-      </w:r>
-      <w:r>
-        <w:t xml:space="preserve"> 0.929     0.906      </w:t>
-      </w:r>
-      <w:r>
-        <w:t xml:space="preserve">       </w:t>
-      </w:r>
-      <w:r>
-        <w:t xml:space="preserve">0.877    </w:t>
-      </w:r>
-      <w:r>
-        <w:t xml:space="preserve">      </w:t>
-      </w:r>
-      <w:r>
-        <w:t>NO</w:t>
+        <w:t xml:space="preserve">                               0.854     0.071       0.911         0.854     0.881             0.877          YES</w:t>
+      </w:r>
+    </w:p>
+    <w:p>
+      <w:pPr>
+        <w:spacing w:after="0" w:line="240" w:lineRule="auto"/>
+      </w:pPr>
+      <w:r>
+        <w:t xml:space="preserve">                               0.929     0.146       0.883         0.929     0.906             0.877          NO</w:t>
       </w:r>
     </w:p>
     <w:p>
@@ -672,19 +863,7 @@
         <w:t>Weighted Avg.</w:t>
       </w:r>
       <w:r>
-        <w:t xml:space="preserve">    0.895     0.112      0.896     </w:t>
-      </w:r>
-      <w:r>
-        <w:t xml:space="preserve">     </w:t>
-      </w:r>
-      <w:r>
-        <w:t xml:space="preserve">0.895     0.895      </w:t>
-      </w:r>
-      <w:r>
-        <w:t xml:space="preserve">       </w:t>
-      </w:r>
-      <w:r>
-        <w:t>0.877</w:t>
+        <w:t xml:space="preserve">    0.895     0.112      0.896          0.895     0.895             0.877</w:t>
       </w:r>
     </w:p>
     <w:p>
@@ -705,19 +884,7 @@
         <w:spacing w:after="0" w:line="240" w:lineRule="auto"/>
       </w:pPr>
       <w:r>
-        <w:t xml:space="preserve">   a   </w:t>
-      </w:r>
-      <w:r>
-        <w:t xml:space="preserve">     </w:t>
-      </w:r>
-      <w:r>
-        <w:t xml:space="preserve">b  </w:t>
-      </w:r>
-      <w:r>
-        <w:t xml:space="preserve"> </w:t>
-      </w:r>
-      <w:r>
-        <w:t xml:space="preserve">&lt;-- </w:t>
+        <w:t xml:space="preserve">   a        b   &lt;-- </w:t>
       </w:r>
       <w:r>
         <w:rPr>
@@ -731,28 +898,34 @@
         <w:spacing w:after="0" w:line="240" w:lineRule="auto"/>
       </w:pPr>
       <w:r>
-        <w:t xml:space="preserve"> 234  </w:t>
-      </w:r>
-      <w:r>
-        <w:t xml:space="preserve">  </w:t>
-      </w:r>
-      <w:r>
-        <w:t>40 |   a = YES</w:t>
-      </w:r>
-    </w:p>
-    <w:p>
-      <w:pPr>
-        <w:spacing w:after="0" w:line="240" w:lineRule="auto"/>
-      </w:pPr>
-      <w:r>
-        <w:t xml:space="preserve">  23 </w:t>
-      </w:r>
-      <w:r>
-        <w:t xml:space="preserve">  </w:t>
-      </w:r>
-      <w:r>
-        <w:t>303 |   b = NO</w:t>
-      </w:r>
+        <w:t xml:space="preserve"> 234    40 |   a = YES</w:t>
+      </w:r>
+    </w:p>
+    <w:p>
+      <w:pPr>
+        <w:spacing w:after="0" w:line="240" w:lineRule="auto"/>
+      </w:pPr>
+      <w:r>
+        <w:t xml:space="preserve">  23   303 |   b = NO</w:t>
+      </w:r>
+    </w:p>
+    <w:p>
+      <w:pPr>
+        <w:spacing w:after="0" w:line="240" w:lineRule="auto"/>
+      </w:pPr>
+    </w:p>
+    <w:p>
+      <w:pPr>
+        <w:spacing w:after="0" w:line="240" w:lineRule="auto"/>
+      </w:pPr>
+      <w:r>
+        <w:t>The results exhibit high recall of 89.5% and high precision of 89.6%.  This appears to be a good classification model.</w:t>
+      </w:r>
+    </w:p>
+    <w:p>
+      <w:pPr>
+        <w:spacing w:after="0" w:line="240" w:lineRule="auto"/>
+      </w:pPr>
     </w:p>
     <w:p>
       <w:pPr>
@@ -775,6 +948,7 @@
         <w:rPr>
           <w:b/>
         </w:rPr>
+        <w:lastRenderedPageBreak/>
         <w:t>Parameters Used to Generate Model</w:t>
       </w:r>
       <w:bookmarkEnd w:id="2"/>
@@ -830,6 +1004,14 @@
     </w:p>
     <w:p>
       <w:pPr>
+        <w:spacing w:after="0" w:line="240" w:lineRule="auto"/>
+      </w:pPr>
+      <w:r>
+        <w:t>Displaying options selected for the J48 algorithm</w:t>
+      </w:r>
+    </w:p>
+    <w:p>
+      <w:pPr>
         <w:rPr>
           <w:b/>
           <w:sz w:val="32"/>
@@ -897,17 +1079,43 @@
       </w:r>
     </w:p>
     <w:p>
+      <w:r>
+        <w:t xml:space="preserve">The Classification tree above visually displays the output of the J48 algorithm allowing to track each decision based on the threshold </w:t>
+      </w:r>
+      <w:r>
+        <w:t>selected by the j48 algorithm with numbers that obey classifications and number of exceptions.</w:t>
+      </w:r>
+    </w:p>
+    <w:p>
+      <w:pPr>
+        <w:rPr>
+          <w:rFonts w:asciiTheme="majorHAnsi" w:eastAsiaTheme="majorEastAsia" w:hAnsiTheme="majorHAnsi" w:cstheme="majorBidi"/>
+          <w:b/>
+          <w:color w:val="2E74B5" w:themeColor="accent1" w:themeShade="BF"/>
+          <w:sz w:val="32"/>
+          <w:szCs w:val="32"/>
+        </w:rPr>
+      </w:pPr>
+      <w:bookmarkStart w:id="4" w:name="_Toc433906826"/>
+      <w:r>
+        <w:rPr>
+          <w:b/>
+        </w:rPr>
+        <w:br w:type="page"/>
+      </w:r>
+    </w:p>
+    <w:p>
       <w:pPr>
         <w:pStyle w:val="Heading1"/>
         <w:rPr>
           <w:b/>
         </w:rPr>
       </w:pPr>
-      <w:bookmarkStart w:id="4" w:name="_Toc433906826"/>
-      <w:r>
-        <w:rPr>
-          <w:b/>
-        </w:rPr>
+      <w:r>
+        <w:rPr>
+          <w:b/>
+        </w:rPr>
+        <w:lastRenderedPageBreak/>
         <w:t>ROC Curve</w:t>
       </w:r>
       <w:bookmarkEnd w:id="4"/>
@@ -955,6 +1163,23 @@
       </w:r>
     </w:p>
     <w:p>
+      <w:r>
+        <w:t>Visual representation of the TP vs. FP ROC curve showing 98% area under the curve.  Pretty good.</w:t>
+      </w:r>
+    </w:p>
+    <w:p/>
+    <w:p/>
+    <w:p/>
+    <w:p/>
+    <w:p/>
+    <w:p/>
+    <w:p/>
+    <w:p/>
+    <w:p/>
+    <w:p/>
+    <w:p/>
+    <w:p/>
+    <w:p>
       <w:pPr>
         <w:pStyle w:val="Heading1"/>
         <w:rPr>
@@ -980,6 +1205,9 @@
       </w:r>
       <w:r>
         <w:t>% accuracy of classification.</w:t>
+      </w:r>
+      <w:r>
+        <w:t xml:space="preserve">  Apparently J48 algorithm works better with minimal intervention producing better quality estimates.</w:t>
       </w:r>
     </w:p>
     <w:p>
@@ -1022,6 +1250,12 @@
             </a:graphic>
           </wp:inline>
         </w:drawing>
+      </w:r>
+    </w:p>
+    <w:p/>
+    <w:p>
+      <w:r>
+        <w:t>The picture below shows the options selected for the Random Forest algorithm.</w:t>
       </w:r>
     </w:p>
     <w:p>
@@ -1823,7 +2057,7 @@
 </file>
 
 <file path=customXml/itemProps1.xml><?xml version="1.0" encoding="utf-8"?>
-<ds:datastoreItem xmlns:ds="http://schemas.openxmlformats.org/officeDocument/2006/customXml" ds:itemID="{87207E5F-36FA-4A5E-B448-05C79465CA1A}">
+<ds:datastoreItem xmlns:ds="http://schemas.openxmlformats.org/officeDocument/2006/customXml" ds:itemID="{7E5B51C0-8D88-47C2-B497-859B523AB78A}">
   <ds:schemaRefs>
     <ds:schemaRef ds:uri="http://schemas.openxmlformats.org/officeDocument/2006/bibliography"/>
   </ds:schemaRefs>

</xml_diff>